<commit_message>
Neues Imageformat + Ergebnisse von heute
</commit_message>
<xml_diff>
--- a/Resultate.docx
+++ b/Resultate.docx
@@ -10,23 +10,7 @@
         <w:t>Die Positionen der Router sind bekannt, sowie deren Anzahl, IP-Adressen,…</w:t>
       </w:r>
       <w:r>
-        <w:t xml:space="preserve"> Die Idee ist nun, die Signalstärken der Router für jeden Punkt im Raum zu speichern. Diese werden hier </w:t>
-      </w:r>
-      <w:proofErr w:type="spellStart"/>
-      <w:r>
-        <w:t>Heatmaps</w:t>
-      </w:r>
-      <w:proofErr w:type="spellEnd"/>
-      <w:r>
-        <w:t xml:space="preserve"> genannt. Nun kann man die Position des Esp32 bestimmen, indem man die Signalstärke aller Router mit den Signalstärken in den </w:t>
-      </w:r>
-      <w:proofErr w:type="spellStart"/>
-      <w:r>
-        <w:t>Heatmaps</w:t>
-      </w:r>
-      <w:proofErr w:type="spellEnd"/>
-      <w:r>
-        <w:t xml:space="preserve"> vergleicht.</w:t>
+        <w:t xml:space="preserve"> Die Idee ist nun, die Signalstärken der Router für jeden Punkt im Raum zu speichern. Diese werden hier Heatmaps genannt. Nun kann man die Position des Esp32 bestimmen, indem man die Signalstärke aller Router mit den Signalstärken in den Heatmaps vergleicht.</w:t>
       </w:r>
     </w:p>
     <w:p>
@@ -40,47 +24,7 @@
         <w:t xml:space="preserve"> Resultate sind mäßig, genaue Position konnte bisher noch gar nicht bestimmt werden und die Position schwankt noch sehr.</w:t>
       </w:r>
       <w:r>
-        <w:t xml:space="preserve"> Aktuell wird durch die gesamten </w:t>
-      </w:r>
-      <w:proofErr w:type="spellStart"/>
-      <w:r>
-        <w:t>Heatmaps</w:t>
-      </w:r>
-      <w:proofErr w:type="spellEnd"/>
-      <w:r>
-        <w:t xml:space="preserve"> iteriert und die Differenz der dort verzeichneten Signalstärken mit der gemessenen berechnet. Dieser Fehler wird über alle </w:t>
-      </w:r>
-      <w:proofErr w:type="spellStart"/>
-      <w:r>
-        <w:t>Heatmaps</w:t>
-      </w:r>
-      <w:proofErr w:type="spellEnd"/>
-      <w:r>
-        <w:t xml:space="preserve"> aufsummiert und </w:t>
-      </w:r>
-      <w:proofErr w:type="spellStart"/>
-      <w:r>
-        <w:t>letzlich</w:t>
-      </w:r>
-      <w:proofErr w:type="spellEnd"/>
-      <w:r>
-        <w:t xml:space="preserve"> angezeigt. Zusätzlich ist der erste Ansatz einen Gewichtungsfaktor zu berechnen für die „Qualität“ der </w:t>
-      </w:r>
-      <w:proofErr w:type="spellStart"/>
-      <w:r>
-        <w:t>Heatmaps</w:t>
-      </w:r>
-      <w:proofErr w:type="spellEnd"/>
-      <w:r>
-        <w:t xml:space="preserve">. Die Idee ist, wenn eine </w:t>
-      </w:r>
-      <w:proofErr w:type="spellStart"/>
-      <w:r>
-        <w:t>Heatmap</w:t>
-      </w:r>
-      <w:proofErr w:type="spellEnd"/>
-      <w:r>
-        <w:t xml:space="preserve"> ein sehr stark abfallendes Signal hat, ist der Wertebereich für größere Distanzen stark verringert, was die Messung s</w:t>
+        <w:t xml:space="preserve"> Aktuell wird durch die gesamten Heatmaps iteriert und die Differenz der dort verzeichneten Signalstärken mit der gemessenen berechnet. Dieser Fehler wird über alle Heatmaps aufsummiert und letzlich angezeigt. Zusätzlich ist der erste Ansatz einen Gewichtungsfaktor zu berechnen für die „Qualität“ der Heatmaps. Die Idee ist, wenn eine Heatmap ein sehr stark abfallendes Signal hat, ist der Wertebereich für größere Distanzen stark verringert, was die Messung s</w:t>
       </w:r>
       <w:r>
         <w:t>t</w:t>
@@ -89,15 +33,7 @@
         <w:t>ark beeinflusst.</w:t>
       </w:r>
       <w:r>
-        <w:t xml:space="preserve"> Es wird also eine Qualität der </w:t>
-      </w:r>
-      <w:proofErr w:type="spellStart"/>
-      <w:r>
-        <w:t>Heatmap</w:t>
-      </w:r>
-      <w:proofErr w:type="spellEnd"/>
-      <w:r>
-        <w:t xml:space="preserve"> bestimmt, die als multiplikative</w:t>
+        <w:t xml:space="preserve"> Es wird also eine Qualität der Heatmap bestimmt, die als multiplikative</w:t>
       </w:r>
       <w:r>
         <w:t xml:space="preserve"> </w:t>
@@ -112,29 +48,13 @@
         <w:t xml:space="preserve"> verwendet</w:t>
       </w:r>
       <w:r>
-        <w:t xml:space="preserve">, </w:t>
-      </w:r>
-      <w:proofErr w:type="spellStart"/>
-      <w:r>
-        <w:t>Heatmaps</w:t>
-      </w:r>
-      <w:proofErr w:type="spellEnd"/>
-      <w:r>
-        <w:t xml:space="preserve"> wurden über 100 gleichmäßig verteilte Messpunkte erstellt, jeder Messpunkt wurde 4 Sekunden lang </w:t>
+        <w:t xml:space="preserve">, Heatmaps wurden über 100 gleichmäßig verteilte Messpunkte erstellt, jeder Messpunkt wurde 4 Sekunden lang </w:t>
       </w:r>
       <w:r>
         <w:t xml:space="preserve">in 10ms Abständen </w:t>
       </w:r>
       <w:r>
-        <w:t xml:space="preserve">gemessen und der Median Wert genommen, die </w:t>
-      </w:r>
-      <w:proofErr w:type="spellStart"/>
-      <w:r>
-        <w:t>Heatmaps</w:t>
-      </w:r>
-      <w:proofErr w:type="spellEnd"/>
-      <w:r>
-        <w:t xml:space="preserve"> wurden linear </w:t>
+        <w:t xml:space="preserve">gemessen und der Median Wert genommen, die Heatmaps wurden linear </w:t>
       </w:r>
       <w:r>
         <w:t>zwischen den Messpunkten</w:t>
@@ -170,7 +90,7 @@
           <w:noProof/>
         </w:rPr>
         <w:drawing>
-          <wp:inline distT="0" distB="0" distL="0" distR="0" wp14:anchorId="67BC6A4B" wp14:editId="23F944DF">
+          <wp:inline distT="0" distB="0" distL="0" distR="0" wp14:anchorId="67BC6A4B" wp14:editId="7E8CC73B">
             <wp:extent cx="7196455" cy="3087370"/>
             <wp:effectExtent l="0" t="0" r="4445" b="0"/>
             <wp:docPr id="1756628453" name="Grafik 14"/>
@@ -223,7 +143,7 @@
           <w:noProof/>
         </w:rPr>
         <w:drawing>
-          <wp:inline distT="0" distB="0" distL="0" distR="0" wp14:anchorId="577CFE6E" wp14:editId="22795687">
+          <wp:inline distT="0" distB="0" distL="0" distR="0" wp14:anchorId="577CFE6E" wp14:editId="51A9EA42">
             <wp:extent cx="7196455" cy="3087370"/>
             <wp:effectExtent l="0" t="0" r="4445" b="0"/>
             <wp:docPr id="119969608" name="Grafik 15"/>
@@ -277,7 +197,7 @@
         </w:rPr>
         <w:lastRenderedPageBreak/>
         <w:drawing>
-          <wp:inline distT="0" distB="0" distL="0" distR="0" wp14:anchorId="48634F06" wp14:editId="325FDBA0">
+          <wp:inline distT="0" distB="0" distL="0" distR="0" wp14:anchorId="48634F06" wp14:editId="0C9BD793">
             <wp:extent cx="7196455" cy="3087370"/>
             <wp:effectExtent l="0" t="0" r="4445" b="0"/>
             <wp:docPr id="2048528070" name="Grafik 17"/>
@@ -330,7 +250,7 @@
           <w:noProof/>
         </w:rPr>
         <w:drawing>
-          <wp:inline distT="0" distB="0" distL="0" distR="0" wp14:anchorId="086FE860" wp14:editId="634D9527">
+          <wp:inline distT="0" distB="0" distL="0" distR="0" wp14:anchorId="086FE860" wp14:editId="737FE5B2">
             <wp:extent cx="7196455" cy="3087370"/>
             <wp:effectExtent l="0" t="0" r="4445" b="0"/>
             <wp:docPr id="376003898" name="Grafik 18"/>
@@ -383,6 +303,472 @@
       <w:pPr>
         <w:keepNext/>
       </w:pPr>
+      <w:r>
+        <w:t>Diese Messung basiert jetzt auf dem Datenpunkt Verfahren, dass neu die interpolierten Heatmaps erstellt. Anstatt immer in bestimmten Abständen Messpunkte auszunehmen und zwischen diesen zu interpolieren, werden nun beliebig Messpunkte im Raum aufgenommen und zwischen diesen interpoliert. Positionen der Router sind identisch</w:t>
+      </w:r>
+    </w:p>
+    <w:p>
+      <w:pPr>
+        <w:keepNext/>
+      </w:pPr>
+      <w:r>
+        <w:lastRenderedPageBreak/>
+        <w:t>Messpunkte:</w:t>
+      </w:r>
+      <w:r>
+        <w:rPr>
+          <w:noProof/>
+        </w:rPr>
+        <w:drawing>
+          <wp:inline distT="0" distB="0" distL="0" distR="0" wp14:anchorId="1B6052C0" wp14:editId="2A8D27AD">
+            <wp:extent cx="7191375" cy="6181725"/>
+            <wp:effectExtent l="0" t="0" r="9525" b="9525"/>
+            <wp:docPr id="57603859" name="Grafik 1"/>
+            <wp:cNvGraphicFramePr>
+              <a:graphicFrameLocks xmlns:a="http://schemas.openxmlformats.org/drawingml/2006/main" noChangeAspect="1"/>
+            </wp:cNvGraphicFramePr>
+            <a:graphic xmlns:a="http://schemas.openxmlformats.org/drawingml/2006/main">
+              <a:graphicData uri="http://schemas.openxmlformats.org/drawingml/2006/picture">
+                <pic:pic xmlns:pic="http://schemas.openxmlformats.org/drawingml/2006/picture">
+                  <pic:nvPicPr>
+                    <pic:cNvPr id="0" name="Picture 1"/>
+                    <pic:cNvPicPr>
+                      <a:picLocks noChangeAspect="1" noChangeArrowheads="1"/>
+                    </pic:cNvPicPr>
+                  </pic:nvPicPr>
+                  <pic:blipFill>
+                    <a:blip r:embed="rId9">
+                      <a:extLst>
+                        <a:ext uri="{28A0092B-C50C-407E-A947-70E740481C1C}">
+                          <a14:useLocalDpi xmlns:a14="http://schemas.microsoft.com/office/drawing/2010/main" val="0"/>
+                        </a:ext>
+                      </a:extLst>
+                    </a:blip>
+                    <a:srcRect/>
+                    <a:stretch>
+                      <a:fillRect/>
+                    </a:stretch>
+                  </pic:blipFill>
+                  <pic:spPr bwMode="auto">
+                    <a:xfrm>
+                      <a:off x="0" y="0"/>
+                      <a:ext cx="7191375" cy="6181725"/>
+                    </a:xfrm>
+                    <a:prstGeom prst="rect">
+                      <a:avLst/>
+                    </a:prstGeom>
+                    <a:noFill/>
+                    <a:ln>
+                      <a:noFill/>
+                    </a:ln>
+                  </pic:spPr>
+                </pic:pic>
+              </a:graphicData>
+            </a:graphic>
+          </wp:inline>
+        </w:drawing>
+      </w:r>
+    </w:p>
+    <w:p>
+      <w:pPr>
+        <w:keepNext/>
+      </w:pPr>
+      <w:r>
+        <w:t>Heatmaps:</w:t>
+      </w:r>
+    </w:p>
+    <w:p>
+      <w:pPr>
+        <w:keepNext/>
+      </w:pPr>
+      <w:r>
+        <w:rPr>
+          <w:noProof/>
+        </w:rPr>
+        <w:lastRenderedPageBreak/>
+        <w:drawing>
+          <wp:inline distT="0" distB="0" distL="0" distR="0" wp14:anchorId="79CD104E" wp14:editId="6752D202">
+            <wp:extent cx="5868717" cy="5036024"/>
+            <wp:effectExtent l="0" t="0" r="0" b="0"/>
+            <wp:docPr id="2027340883" name="Grafik 2"/>
+            <wp:cNvGraphicFramePr>
+              <a:graphicFrameLocks xmlns:a="http://schemas.openxmlformats.org/drawingml/2006/main" noChangeAspect="1"/>
+            </wp:cNvGraphicFramePr>
+            <a:graphic xmlns:a="http://schemas.openxmlformats.org/drawingml/2006/main">
+              <a:graphicData uri="http://schemas.openxmlformats.org/drawingml/2006/picture">
+                <pic:pic xmlns:pic="http://schemas.openxmlformats.org/drawingml/2006/picture">
+                  <pic:nvPicPr>
+                    <pic:cNvPr id="0" name="Picture 2"/>
+                    <pic:cNvPicPr>
+                      <a:picLocks noChangeAspect="1" noChangeArrowheads="1"/>
+                    </pic:cNvPicPr>
+                  </pic:nvPicPr>
+                  <pic:blipFill>
+                    <a:blip r:embed="rId10">
+                      <a:extLst>
+                        <a:ext uri="{28A0092B-C50C-407E-A947-70E740481C1C}">
+                          <a14:useLocalDpi xmlns:a14="http://schemas.microsoft.com/office/drawing/2010/main" val="0"/>
+                        </a:ext>
+                      </a:extLst>
+                    </a:blip>
+                    <a:srcRect/>
+                    <a:stretch>
+                      <a:fillRect/>
+                    </a:stretch>
+                  </pic:blipFill>
+                  <pic:spPr bwMode="auto">
+                    <a:xfrm>
+                      <a:off x="0" y="0"/>
+                      <a:ext cx="5884665" cy="5049709"/>
+                    </a:xfrm>
+                    <a:prstGeom prst="rect">
+                      <a:avLst/>
+                    </a:prstGeom>
+                    <a:noFill/>
+                    <a:ln>
+                      <a:noFill/>
+                    </a:ln>
+                  </pic:spPr>
+                </pic:pic>
+              </a:graphicData>
+            </a:graphic>
+          </wp:inline>
+        </w:drawing>
+      </w:r>
+      <w:r>
+        <w:rPr>
+          <w:noProof/>
+        </w:rPr>
+        <w:drawing>
+          <wp:inline distT="0" distB="0" distL="0" distR="0" wp14:anchorId="723FE645" wp14:editId="7A1E8F61">
+            <wp:extent cx="5843102" cy="5022376"/>
+            <wp:effectExtent l="0" t="0" r="5715" b="6985"/>
+            <wp:docPr id="422353292" name="Grafik 3"/>
+            <wp:cNvGraphicFramePr>
+              <a:graphicFrameLocks xmlns:a="http://schemas.openxmlformats.org/drawingml/2006/main" noChangeAspect="1"/>
+            </wp:cNvGraphicFramePr>
+            <a:graphic xmlns:a="http://schemas.openxmlformats.org/drawingml/2006/main">
+              <a:graphicData uri="http://schemas.openxmlformats.org/drawingml/2006/picture">
+                <pic:pic xmlns:pic="http://schemas.openxmlformats.org/drawingml/2006/picture">
+                  <pic:nvPicPr>
+                    <pic:cNvPr id="0" name="Picture 3"/>
+                    <pic:cNvPicPr>
+                      <a:picLocks noChangeAspect="1" noChangeArrowheads="1"/>
+                    </pic:cNvPicPr>
+                  </pic:nvPicPr>
+                  <pic:blipFill>
+                    <a:blip r:embed="rId11">
+                      <a:extLst>
+                        <a:ext uri="{28A0092B-C50C-407E-A947-70E740481C1C}">
+                          <a14:useLocalDpi xmlns:a14="http://schemas.microsoft.com/office/drawing/2010/main" val="0"/>
+                        </a:ext>
+                      </a:extLst>
+                    </a:blip>
+                    <a:srcRect/>
+                    <a:stretch>
+                      <a:fillRect/>
+                    </a:stretch>
+                  </pic:blipFill>
+                  <pic:spPr bwMode="auto">
+                    <a:xfrm>
+                      <a:off x="0" y="0"/>
+                      <a:ext cx="5851123" cy="5029270"/>
+                    </a:xfrm>
+                    <a:prstGeom prst="rect">
+                      <a:avLst/>
+                    </a:prstGeom>
+                    <a:noFill/>
+                    <a:ln>
+                      <a:noFill/>
+                    </a:ln>
+                  </pic:spPr>
+                </pic:pic>
+              </a:graphicData>
+            </a:graphic>
+          </wp:inline>
+        </w:drawing>
+      </w:r>
+      <w:r>
+        <w:rPr>
+          <w:noProof/>
+        </w:rPr>
+        <w:lastRenderedPageBreak/>
+        <w:drawing>
+          <wp:inline distT="0" distB="0" distL="0" distR="0" wp14:anchorId="2E73D252" wp14:editId="4E6539F4">
+            <wp:extent cx="5895833" cy="5067699"/>
+            <wp:effectExtent l="0" t="0" r="0" b="0"/>
+            <wp:docPr id="2099316632" name="Grafik 4"/>
+            <wp:cNvGraphicFramePr>
+              <a:graphicFrameLocks xmlns:a="http://schemas.openxmlformats.org/drawingml/2006/main" noChangeAspect="1"/>
+            </wp:cNvGraphicFramePr>
+            <a:graphic xmlns:a="http://schemas.openxmlformats.org/drawingml/2006/main">
+              <a:graphicData uri="http://schemas.openxmlformats.org/drawingml/2006/picture">
+                <pic:pic xmlns:pic="http://schemas.openxmlformats.org/drawingml/2006/picture">
+                  <pic:nvPicPr>
+                    <pic:cNvPr id="0" name="Picture 4"/>
+                    <pic:cNvPicPr>
+                      <a:picLocks noChangeAspect="1" noChangeArrowheads="1"/>
+                    </pic:cNvPicPr>
+                  </pic:nvPicPr>
+                  <pic:blipFill>
+                    <a:blip r:embed="rId12">
+                      <a:extLst>
+                        <a:ext uri="{28A0092B-C50C-407E-A947-70E740481C1C}">
+                          <a14:useLocalDpi xmlns:a14="http://schemas.microsoft.com/office/drawing/2010/main" val="0"/>
+                        </a:ext>
+                      </a:extLst>
+                    </a:blip>
+                    <a:srcRect/>
+                    <a:stretch>
+                      <a:fillRect/>
+                    </a:stretch>
+                  </pic:blipFill>
+                  <pic:spPr bwMode="auto">
+                    <a:xfrm>
+                      <a:off x="0" y="0"/>
+                      <a:ext cx="5901518" cy="5072586"/>
+                    </a:xfrm>
+                    <a:prstGeom prst="rect">
+                      <a:avLst/>
+                    </a:prstGeom>
+                    <a:noFill/>
+                    <a:ln>
+                      <a:noFill/>
+                    </a:ln>
+                  </pic:spPr>
+                </pic:pic>
+              </a:graphicData>
+            </a:graphic>
+          </wp:inline>
+        </w:drawing>
+      </w:r>
+    </w:p>
+    <w:p>
+      <w:pPr>
+        <w:keepNext/>
+      </w:pPr>
+      <w:r>
+        <w:t>Ergebnisse:</w:t>
+      </w:r>
+    </w:p>
+    <w:p>
+      <w:pPr>
+        <w:keepNext/>
+      </w:pPr>
+      <w:r>
+        <w:rPr>
+          <w:noProof/>
+        </w:rPr>
+        <w:lastRenderedPageBreak/>
+        <w:drawing>
+          <wp:inline distT="0" distB="0" distL="0" distR="0" wp14:anchorId="7AACAAAF" wp14:editId="21679C88">
+            <wp:extent cx="5604934" cy="4817660"/>
+            <wp:effectExtent l="0" t="0" r="0" b="2540"/>
+            <wp:docPr id="351625220" name="Grafik 5"/>
+            <wp:cNvGraphicFramePr>
+              <a:graphicFrameLocks xmlns:a="http://schemas.openxmlformats.org/drawingml/2006/main" noChangeAspect="1"/>
+            </wp:cNvGraphicFramePr>
+            <a:graphic xmlns:a="http://schemas.openxmlformats.org/drawingml/2006/main">
+              <a:graphicData uri="http://schemas.openxmlformats.org/drawingml/2006/picture">
+                <pic:pic xmlns:pic="http://schemas.openxmlformats.org/drawingml/2006/picture">
+                  <pic:nvPicPr>
+                    <pic:cNvPr id="0" name="Picture 5"/>
+                    <pic:cNvPicPr>
+                      <a:picLocks noChangeAspect="1" noChangeArrowheads="1"/>
+                    </pic:cNvPicPr>
+                  </pic:nvPicPr>
+                  <pic:blipFill>
+                    <a:blip r:embed="rId13">
+                      <a:extLst>
+                        <a:ext uri="{28A0092B-C50C-407E-A947-70E740481C1C}">
+                          <a14:useLocalDpi xmlns:a14="http://schemas.microsoft.com/office/drawing/2010/main" val="0"/>
+                        </a:ext>
+                      </a:extLst>
+                    </a:blip>
+                    <a:srcRect/>
+                    <a:stretch>
+                      <a:fillRect/>
+                    </a:stretch>
+                  </pic:blipFill>
+                  <pic:spPr bwMode="auto">
+                    <a:xfrm>
+                      <a:off x="0" y="0"/>
+                      <a:ext cx="5607638" cy="4819984"/>
+                    </a:xfrm>
+                    <a:prstGeom prst="rect">
+                      <a:avLst/>
+                    </a:prstGeom>
+                    <a:noFill/>
+                    <a:ln>
+                      <a:noFill/>
+                    </a:ln>
+                  </pic:spPr>
+                </pic:pic>
+              </a:graphicData>
+            </a:graphic>
+          </wp:inline>
+        </w:drawing>
+      </w:r>
+      <w:r>
+        <w:rPr>
+          <w:noProof/>
+        </w:rPr>
+        <w:drawing>
+          <wp:inline distT="0" distB="0" distL="0" distR="0" wp14:anchorId="395B4D46" wp14:editId="6FE73E72">
+            <wp:extent cx="5604510" cy="4817296"/>
+            <wp:effectExtent l="0" t="0" r="0" b="2540"/>
+            <wp:docPr id="853163238" name="Grafik 6"/>
+            <wp:cNvGraphicFramePr>
+              <a:graphicFrameLocks xmlns:a="http://schemas.openxmlformats.org/drawingml/2006/main" noChangeAspect="1"/>
+            </wp:cNvGraphicFramePr>
+            <a:graphic xmlns:a="http://schemas.openxmlformats.org/drawingml/2006/main">
+              <a:graphicData uri="http://schemas.openxmlformats.org/drawingml/2006/picture">
+                <pic:pic xmlns:pic="http://schemas.openxmlformats.org/drawingml/2006/picture">
+                  <pic:nvPicPr>
+                    <pic:cNvPr id="0" name="Picture 6"/>
+                    <pic:cNvPicPr>
+                      <a:picLocks noChangeAspect="1" noChangeArrowheads="1"/>
+                    </pic:cNvPicPr>
+                  </pic:nvPicPr>
+                  <pic:blipFill>
+                    <a:blip r:embed="rId14">
+                      <a:extLst>
+                        <a:ext uri="{28A0092B-C50C-407E-A947-70E740481C1C}">
+                          <a14:useLocalDpi xmlns:a14="http://schemas.microsoft.com/office/drawing/2010/main" val="0"/>
+                        </a:ext>
+                      </a:extLst>
+                    </a:blip>
+                    <a:srcRect/>
+                    <a:stretch>
+                      <a:fillRect/>
+                    </a:stretch>
+                  </pic:blipFill>
+                  <pic:spPr bwMode="auto">
+                    <a:xfrm>
+                      <a:off x="0" y="0"/>
+                      <a:ext cx="5613964" cy="4825422"/>
+                    </a:xfrm>
+                    <a:prstGeom prst="rect">
+                      <a:avLst/>
+                    </a:prstGeom>
+                    <a:noFill/>
+                    <a:ln>
+                      <a:noFill/>
+                    </a:ln>
+                  </pic:spPr>
+                </pic:pic>
+              </a:graphicData>
+            </a:graphic>
+          </wp:inline>
+        </w:drawing>
+      </w:r>
+      <w:r>
+        <w:rPr>
+          <w:noProof/>
+        </w:rPr>
+        <w:lastRenderedPageBreak/>
+        <w:drawing>
+          <wp:inline distT="0" distB="0" distL="0" distR="0" wp14:anchorId="10AB724F" wp14:editId="26CBCCE3">
+            <wp:extent cx="5868537" cy="5044238"/>
+            <wp:effectExtent l="0" t="0" r="0" b="4445"/>
+            <wp:docPr id="2059348986" name="Grafik 7"/>
+            <wp:cNvGraphicFramePr>
+              <a:graphicFrameLocks xmlns:a="http://schemas.openxmlformats.org/drawingml/2006/main" noChangeAspect="1"/>
+            </wp:cNvGraphicFramePr>
+            <a:graphic xmlns:a="http://schemas.openxmlformats.org/drawingml/2006/main">
+              <a:graphicData uri="http://schemas.openxmlformats.org/drawingml/2006/picture">
+                <pic:pic xmlns:pic="http://schemas.openxmlformats.org/drawingml/2006/picture">
+                  <pic:nvPicPr>
+                    <pic:cNvPr id="0" name="Picture 7"/>
+                    <pic:cNvPicPr>
+                      <a:picLocks noChangeAspect="1" noChangeArrowheads="1"/>
+                    </pic:cNvPicPr>
+                  </pic:nvPicPr>
+                  <pic:blipFill>
+                    <a:blip r:embed="rId15">
+                      <a:extLst>
+                        <a:ext uri="{28A0092B-C50C-407E-A947-70E740481C1C}">
+                          <a14:useLocalDpi xmlns:a14="http://schemas.microsoft.com/office/drawing/2010/main" val="0"/>
+                        </a:ext>
+                      </a:extLst>
+                    </a:blip>
+                    <a:srcRect/>
+                    <a:stretch>
+                      <a:fillRect/>
+                    </a:stretch>
+                  </pic:blipFill>
+                  <pic:spPr bwMode="auto">
+                    <a:xfrm>
+                      <a:off x="0" y="0"/>
+                      <a:ext cx="5879543" cy="5053698"/>
+                    </a:xfrm>
+                    <a:prstGeom prst="rect">
+                      <a:avLst/>
+                    </a:prstGeom>
+                    <a:noFill/>
+                    <a:ln>
+                      <a:noFill/>
+                    </a:ln>
+                  </pic:spPr>
+                </pic:pic>
+              </a:graphicData>
+            </a:graphic>
+          </wp:inline>
+        </w:drawing>
+      </w:r>
+      <w:r>
+        <w:rPr>
+          <w:noProof/>
+        </w:rPr>
+        <w:drawing>
+          <wp:inline distT="0" distB="0" distL="0" distR="0" wp14:anchorId="7F456209" wp14:editId="004734FB">
+            <wp:extent cx="5890738" cy="5063319"/>
+            <wp:effectExtent l="0" t="0" r="0" b="4445"/>
+            <wp:docPr id="460526208" name="Grafik 8"/>
+            <wp:cNvGraphicFramePr>
+              <a:graphicFrameLocks xmlns:a="http://schemas.openxmlformats.org/drawingml/2006/main" noChangeAspect="1"/>
+            </wp:cNvGraphicFramePr>
+            <a:graphic xmlns:a="http://schemas.openxmlformats.org/drawingml/2006/main">
+              <a:graphicData uri="http://schemas.openxmlformats.org/drawingml/2006/picture">
+                <pic:pic xmlns:pic="http://schemas.openxmlformats.org/drawingml/2006/picture">
+                  <pic:nvPicPr>
+                    <pic:cNvPr id="0" name="Picture 8"/>
+                    <pic:cNvPicPr>
+                      <a:picLocks noChangeAspect="1" noChangeArrowheads="1"/>
+                    </pic:cNvPicPr>
+                  </pic:nvPicPr>
+                  <pic:blipFill>
+                    <a:blip r:embed="rId16">
+                      <a:extLst>
+                        <a:ext uri="{28A0092B-C50C-407E-A947-70E740481C1C}">
+                          <a14:useLocalDpi xmlns:a14="http://schemas.microsoft.com/office/drawing/2010/main" val="0"/>
+                        </a:ext>
+                      </a:extLst>
+                    </a:blip>
+                    <a:srcRect/>
+                    <a:stretch>
+                      <a:fillRect/>
+                    </a:stretch>
+                  </pic:blipFill>
+                  <pic:spPr bwMode="auto">
+                    <a:xfrm>
+                      <a:off x="0" y="0"/>
+                      <a:ext cx="5896429" cy="5068210"/>
+                    </a:xfrm>
+                    <a:prstGeom prst="rect">
+                      <a:avLst/>
+                    </a:prstGeom>
+                    <a:noFill/>
+                    <a:ln>
+                      <a:noFill/>
+                    </a:ln>
+                  </pic:spPr>
+                </pic:pic>
+              </a:graphicData>
+            </a:graphic>
+          </wp:inline>
+        </w:drawing>
+      </w:r>
     </w:p>
     <w:sectPr>
       <w:pgSz w:w="11906" w:h="16838"/>

</xml_diff>

<commit_message>
Mehr Kontrolle über den Esp32
</commit_message>
<xml_diff>
--- a/Resultate.docx
+++ b/Resultate.docx
@@ -90,7 +90,7 @@
           <w:noProof/>
         </w:rPr>
         <w:drawing>
-          <wp:inline distT="0" distB="0" distL="0" distR="0" wp14:anchorId="67BC6A4B" wp14:editId="7E8CC73B">
+          <wp:inline distT="0" distB="0" distL="0" distR="0" wp14:anchorId="67BC6A4B" wp14:editId="7F79730C">
             <wp:extent cx="7196455" cy="3087370"/>
             <wp:effectExtent l="0" t="0" r="4445" b="0"/>
             <wp:docPr id="1756628453" name="Grafik 14"/>
@@ -102,59 +102,6 @@
                 <pic:pic xmlns:pic="http://schemas.openxmlformats.org/drawingml/2006/picture">
                   <pic:nvPicPr>
                     <pic:cNvPr id="0" name="Picture 13"/>
-                    <pic:cNvPicPr>
-                      <a:picLocks noChangeAspect="1" noChangeArrowheads="1"/>
-                    </pic:cNvPicPr>
-                  </pic:nvPicPr>
-                  <pic:blipFill>
-                    <a:blip r:embed="rId5" cstate="print">
-                      <a:extLst>
-                        <a:ext uri="{28A0092B-C50C-407E-A947-70E740481C1C}">
-                          <a14:useLocalDpi xmlns:a14="http://schemas.microsoft.com/office/drawing/2010/main" val="0"/>
-                        </a:ext>
-                      </a:extLst>
-                    </a:blip>
-                    <a:srcRect/>
-                    <a:stretch>
-                      <a:fillRect/>
-                    </a:stretch>
-                  </pic:blipFill>
-                  <pic:spPr bwMode="auto">
-                    <a:xfrm>
-                      <a:off x="0" y="0"/>
-                      <a:ext cx="7196455" cy="3087370"/>
-                    </a:xfrm>
-                    <a:prstGeom prst="rect">
-                      <a:avLst/>
-                    </a:prstGeom>
-                    <a:noFill/>
-                    <a:ln>
-                      <a:noFill/>
-                    </a:ln>
-                  </pic:spPr>
-                </pic:pic>
-              </a:graphicData>
-            </a:graphic>
-          </wp:inline>
-        </w:drawing>
-      </w:r>
-      <w:r>
-        <w:rPr>
-          <w:noProof/>
-        </w:rPr>
-        <w:drawing>
-          <wp:inline distT="0" distB="0" distL="0" distR="0" wp14:anchorId="577CFE6E" wp14:editId="51A9EA42">
-            <wp:extent cx="7196455" cy="3087370"/>
-            <wp:effectExtent l="0" t="0" r="4445" b="0"/>
-            <wp:docPr id="119969608" name="Grafik 15"/>
-            <wp:cNvGraphicFramePr>
-              <a:graphicFrameLocks xmlns:a="http://schemas.openxmlformats.org/drawingml/2006/main" noChangeAspect="1"/>
-            </wp:cNvGraphicFramePr>
-            <a:graphic xmlns:a="http://schemas.openxmlformats.org/drawingml/2006/main">
-              <a:graphicData uri="http://schemas.openxmlformats.org/drawingml/2006/picture">
-                <pic:pic xmlns:pic="http://schemas.openxmlformats.org/drawingml/2006/picture">
-                  <pic:nvPicPr>
-                    <pic:cNvPr id="0" name="Picture 14"/>
                     <pic:cNvPicPr>
                       <a:picLocks noChangeAspect="1" noChangeArrowheads="1"/>
                     </pic:cNvPicPr>
@@ -195,12 +142,11 @@
         <w:rPr>
           <w:noProof/>
         </w:rPr>
-        <w:lastRenderedPageBreak/>
         <w:drawing>
-          <wp:inline distT="0" distB="0" distL="0" distR="0" wp14:anchorId="48634F06" wp14:editId="0C9BD793">
+          <wp:inline distT="0" distB="0" distL="0" distR="0" wp14:anchorId="577CFE6E" wp14:editId="0F3F0397">
             <wp:extent cx="7196455" cy="3087370"/>
             <wp:effectExtent l="0" t="0" r="4445" b="0"/>
-            <wp:docPr id="2048528070" name="Grafik 17"/>
+            <wp:docPr id="119969608" name="Grafik 15"/>
             <wp:cNvGraphicFramePr>
               <a:graphicFrameLocks xmlns:a="http://schemas.openxmlformats.org/drawingml/2006/main" noChangeAspect="1"/>
             </wp:cNvGraphicFramePr>
@@ -208,7 +154,7 @@
               <a:graphicData uri="http://schemas.openxmlformats.org/drawingml/2006/picture">
                 <pic:pic xmlns:pic="http://schemas.openxmlformats.org/drawingml/2006/picture">
                   <pic:nvPicPr>
-                    <pic:cNvPr id="0" name="Picture 16"/>
+                    <pic:cNvPr id="0" name="Picture 14"/>
                     <pic:cNvPicPr>
                       <a:picLocks noChangeAspect="1" noChangeArrowheads="1"/>
                     </pic:cNvPicPr>
@@ -249,11 +195,12 @@
         <w:rPr>
           <w:noProof/>
         </w:rPr>
+        <w:lastRenderedPageBreak/>
         <w:drawing>
-          <wp:inline distT="0" distB="0" distL="0" distR="0" wp14:anchorId="086FE860" wp14:editId="737FE5B2">
+          <wp:inline distT="0" distB="0" distL="0" distR="0" wp14:anchorId="48634F06" wp14:editId="3EA65CB3">
             <wp:extent cx="7196455" cy="3087370"/>
             <wp:effectExtent l="0" t="0" r="4445" b="0"/>
-            <wp:docPr id="376003898" name="Grafik 18"/>
+            <wp:docPr id="2048528070" name="Grafik 17"/>
             <wp:cNvGraphicFramePr>
               <a:graphicFrameLocks xmlns:a="http://schemas.openxmlformats.org/drawingml/2006/main" noChangeAspect="1"/>
             </wp:cNvGraphicFramePr>
@@ -261,7 +208,7 @@
               <a:graphicData uri="http://schemas.openxmlformats.org/drawingml/2006/picture">
                 <pic:pic xmlns:pic="http://schemas.openxmlformats.org/drawingml/2006/picture">
                   <pic:nvPicPr>
-                    <pic:cNvPr id="0" name="Picture 17"/>
+                    <pic:cNvPr id="0" name="Picture 16"/>
                     <pic:cNvPicPr>
                       <a:picLocks noChangeAspect="1" noChangeArrowheads="1"/>
                     </pic:cNvPicPr>
@@ -298,6 +245,59 @@
           </wp:inline>
         </w:drawing>
       </w:r>
+      <w:r>
+        <w:rPr>
+          <w:noProof/>
+        </w:rPr>
+        <w:drawing>
+          <wp:inline distT="0" distB="0" distL="0" distR="0" wp14:anchorId="086FE860" wp14:editId="6592752E">
+            <wp:extent cx="7196455" cy="3087370"/>
+            <wp:effectExtent l="0" t="0" r="4445" b="0"/>
+            <wp:docPr id="376003898" name="Grafik 18"/>
+            <wp:cNvGraphicFramePr>
+              <a:graphicFrameLocks xmlns:a="http://schemas.openxmlformats.org/drawingml/2006/main" noChangeAspect="1"/>
+            </wp:cNvGraphicFramePr>
+            <a:graphic xmlns:a="http://schemas.openxmlformats.org/drawingml/2006/main">
+              <a:graphicData uri="http://schemas.openxmlformats.org/drawingml/2006/picture">
+                <pic:pic xmlns:pic="http://schemas.openxmlformats.org/drawingml/2006/picture">
+                  <pic:nvPicPr>
+                    <pic:cNvPr id="0" name="Picture 17"/>
+                    <pic:cNvPicPr>
+                      <a:picLocks noChangeAspect="1" noChangeArrowheads="1"/>
+                    </pic:cNvPicPr>
+                  </pic:nvPicPr>
+                  <pic:blipFill>
+                    <a:blip r:embed="rId9" cstate="print">
+                      <a:extLst>
+                        <a:ext uri="{28A0092B-C50C-407E-A947-70E740481C1C}">
+                          <a14:useLocalDpi xmlns:a14="http://schemas.microsoft.com/office/drawing/2010/main" val="0"/>
+                        </a:ext>
+                      </a:extLst>
+                    </a:blip>
+                    <a:srcRect/>
+                    <a:stretch>
+                      <a:fillRect/>
+                    </a:stretch>
+                  </pic:blipFill>
+                  <pic:spPr bwMode="auto">
+                    <a:xfrm>
+                      <a:off x="0" y="0"/>
+                      <a:ext cx="7196455" cy="3087370"/>
+                    </a:xfrm>
+                    <a:prstGeom prst="rect">
+                      <a:avLst/>
+                    </a:prstGeom>
+                    <a:noFill/>
+                    <a:ln>
+                      <a:noFill/>
+                    </a:ln>
+                  </pic:spPr>
+                </pic:pic>
+              </a:graphicData>
+            </a:graphic>
+          </wp:inline>
+        </w:drawing>
+      </w:r>
     </w:p>
     <w:p>
       <w:pPr>
@@ -337,7 +337,7 @@
                     </pic:cNvPicPr>
                   </pic:nvPicPr>
                   <pic:blipFill>
-                    <a:blip r:embed="rId9">
+                    <a:blip r:embed="rId10">
                       <a:extLst>
                         <a:ext uri="{28A0092B-C50C-407E-A947-70E740481C1C}">
                           <a14:useLocalDpi xmlns:a14="http://schemas.microsoft.com/office/drawing/2010/main" val="0"/>
@@ -404,7 +404,7 @@
                     </pic:cNvPicPr>
                   </pic:nvPicPr>
                   <pic:blipFill>
-                    <a:blip r:embed="rId10">
+                    <a:blip r:embed="rId11">
                       <a:extLst>
                         <a:ext uri="{28A0092B-C50C-407E-A947-70E740481C1C}">
                           <a14:useLocalDpi xmlns:a14="http://schemas.microsoft.com/office/drawing/2010/main" val="0"/>
@@ -457,7 +457,7 @@
                     </pic:cNvPicPr>
                   </pic:nvPicPr>
                   <pic:blipFill>
-                    <a:blip r:embed="rId11">
+                    <a:blip r:embed="rId12">
                       <a:extLst>
                         <a:ext uri="{28A0092B-C50C-407E-A947-70E740481C1C}">
                           <a14:useLocalDpi xmlns:a14="http://schemas.microsoft.com/office/drawing/2010/main" val="0"/>
@@ -511,7 +511,7 @@
                     </pic:cNvPicPr>
                   </pic:nvPicPr>
                   <pic:blipFill>
-                    <a:blip r:embed="rId12">
+                    <a:blip r:embed="rId13">
                       <a:extLst>
                         <a:ext uri="{28A0092B-C50C-407E-A947-70E740481C1C}">
                           <a14:useLocalDpi xmlns:a14="http://schemas.microsoft.com/office/drawing/2010/main" val="0"/>
@@ -578,7 +578,7 @@
                     </pic:cNvPicPr>
                   </pic:nvPicPr>
                   <pic:blipFill>
-                    <a:blip r:embed="rId13">
+                    <a:blip r:embed="rId14">
                       <a:extLst>
                         <a:ext uri="{28A0092B-C50C-407E-A947-70E740481C1C}">
                           <a14:useLocalDpi xmlns:a14="http://schemas.microsoft.com/office/drawing/2010/main" val="0"/>
@@ -631,7 +631,7 @@
                     </pic:cNvPicPr>
                   </pic:nvPicPr>
                   <pic:blipFill>
-                    <a:blip r:embed="rId14">
+                    <a:blip r:embed="rId15">
                       <a:extLst>
                         <a:ext uri="{28A0092B-C50C-407E-A947-70E740481C1C}">
                           <a14:useLocalDpi xmlns:a14="http://schemas.microsoft.com/office/drawing/2010/main" val="0"/>
@@ -685,7 +685,7 @@
                     </pic:cNvPicPr>
                   </pic:nvPicPr>
                   <pic:blipFill>
-                    <a:blip r:embed="rId15">
+                    <a:blip r:embed="rId16">
                       <a:extLst>
                         <a:ext uri="{28A0092B-C50C-407E-A947-70E740481C1C}">
                           <a14:useLocalDpi xmlns:a14="http://schemas.microsoft.com/office/drawing/2010/main" val="0"/>
@@ -738,7 +738,7 @@
                     </pic:cNvPicPr>
                   </pic:nvPicPr>
                   <pic:blipFill>
-                    <a:blip r:embed="rId16">
+                    <a:blip r:embed="rId17">
                       <a:extLst>
                         <a:ext uri="{28A0092B-C50C-407E-A947-70E740481C1C}">
                           <a14:useLocalDpi xmlns:a14="http://schemas.microsoft.com/office/drawing/2010/main" val="0"/>
@@ -770,6 +770,105 @@
         </w:drawing>
       </w:r>
     </w:p>
+    <w:p>
+      <w:pPr>
+        <w:keepNext/>
+      </w:pPr>
+      <w:r>
+        <w:lastRenderedPageBreak/>
+        <w:t>Einzelmessungen:</w:t>
+      </w:r>
+    </w:p>
+    <w:p>
+      <w:pPr>
+        <w:pStyle w:val="Listenabsatz"/>
+        <w:keepNext/>
+        <w:numPr>
+          <w:ilvl w:val="0"/>
+          <w:numId w:val="1"/>
+        </w:numPr>
+      </w:pPr>
+      <w:r>
+        <w:t>Signalstärken mit Median oder Mittelwert zu messen, macht keinen besonderen Unterschied.</w:t>
+      </w:r>
+    </w:p>
+    <w:p>
+      <w:pPr>
+        <w:pStyle w:val="Listenabsatz"/>
+        <w:keepNext/>
+        <w:numPr>
+          <w:ilvl w:val="0"/>
+          <w:numId w:val="1"/>
+        </w:numPr>
+      </w:pPr>
+      <w:r>
+        <w:t>Ein hoher Samplecount ist besser, aktuell scheint 256 gut genug zu sein, um den Scan auch nicht unnötig lang zu machen</w:t>
+      </w:r>
+    </w:p>
+    <w:p>
+      <w:pPr>
+        <w:pStyle w:val="Listenabsatz"/>
+        <w:keepNext/>
+        <w:numPr>
+          <w:ilvl w:val="0"/>
+          <w:numId w:val="1"/>
+        </w:numPr>
+      </w:pPr>
+      <w:r>
+        <w:t>Personen in der Nähe von ca. 3m beeinflussen bereits die Messungen</w:t>
+      </w:r>
+    </w:p>
+    <w:p>
+      <w:pPr>
+        <w:pStyle w:val="Listenabsatz"/>
+        <w:keepNext/>
+        <w:numPr>
+          <w:ilvl w:val="0"/>
+          <w:numId w:val="1"/>
+        </w:numPr>
+      </w:pPr>
+      <w:r>
+        <w:t>Signalstärken un</w:t>
+      </w:r>
+      <w:r>
+        <w:t>te</w:t>
+      </w:r>
+      <w:r>
+        <w:t>r einem Schwellwert</w:t>
+      </w:r>
+      <w:r>
+        <w:t xml:space="preserve"> fangen an zu schwanken, meist nur +- 1dB</w:t>
+      </w:r>
+      <w:r>
+        <w:t>. Der Schwellwert ist für Router unterschiedlich</w:t>
+      </w:r>
+    </w:p>
+    <w:p>
+      <w:pPr>
+        <w:pStyle w:val="Listenabsatz"/>
+        <w:keepNext/>
+        <w:numPr>
+          <w:ilvl w:val="0"/>
+          <w:numId w:val="1"/>
+        </w:numPr>
+      </w:pPr>
+      <w:r>
+        <w:t>Den Esp32 nur ein paar Zentimeter zu verschieben, kann schon die Signalstärke um die +-10dB beeinflussen!</w:t>
+      </w:r>
+    </w:p>
+    <w:p>
+      <w:pPr>
+        <w:pStyle w:val="Listenabsatz"/>
+        <w:keepNext/>
+        <w:numPr>
+          <w:ilvl w:val="0"/>
+          <w:numId w:val="1"/>
+        </w:numPr>
+      </w:pPr>
+      <w:r>
+        <w:t>Den Esp32 leicht zu rotieren kann den selben Einfluss haben</w:t>
+      </w:r>
+    </w:p>
     <w:sectPr>
       <w:pgSz w:w="11906" w:h="16838"/>
       <w:pgMar w:top="284" w:right="284" w:bottom="284" w:left="284" w:header="709" w:footer="709" w:gutter="0"/>
@@ -778,6 +877,127 @@
     </w:sectPr>
   </w:body>
 </w:document>
+</file>
+
+<file path=word/numbering.xml><?xml version="1.0" encoding="utf-8"?>
+<w:numbering xmlns:wpc="http://schemas.microsoft.com/office/word/2010/wordprocessingCanvas" xmlns:cx="http://schemas.microsoft.com/office/drawing/2014/chartex" xmlns:cx1="http://schemas.microsoft.com/office/drawing/2015/9/8/chartex" xmlns:cx2="http://schemas.microsoft.com/office/drawing/2015/10/21/chartex" xmlns:cx3="http://schemas.microsoft.com/office/drawing/2016/5/9/chartex" xmlns:cx4="http://schemas.microsoft.com/office/drawing/2016/5/10/chartex" xmlns:cx5="http://schemas.microsoft.com/office/drawing/2016/5/11/chartex" xmlns:cx6="http://schemas.microsoft.com/office/drawing/2016/5/12/chartex" xmlns:cx7="http://schemas.microsoft.com/office/drawing/2016/5/13/chartex" xmlns:cx8="http://schemas.microsoft.com/office/drawing/2016/5/14/chartex" xmlns:mc="http://schemas.openxmlformats.org/markup-compatibility/2006" xmlns:aink="http://schemas.microsoft.com/office/drawing/2016/ink" xmlns:am3d="http://schemas.microsoft.com/office/drawing/2017/model3d" xmlns:o="urn:schemas-microsoft-com:office:office" xmlns:oel="http://schemas.microsoft.com/office/2019/extlst" xmlns:r="http://schemas.openxmlformats.org/officeDocument/2006/relationships" xmlns:m="http://schemas.openxmlformats.org/officeDocument/2006/math" xmlns:v="urn:schemas-microsoft-com:vml" xmlns:wp14="http://schemas.microsoft.com/office/word/2010/wordprocessingDrawing" xmlns:wp="http://schemas.openxmlformats.org/drawingml/2006/wordprocessingDrawing" xmlns:w10="urn:schemas-microsoft-com:office:word" xmlns:w="http://schemas.openxmlformats.org/wordprocessingml/2006/main" xmlns:w14="http://schemas.microsoft.com/office/word/2010/wordml" xmlns:w15="http://schemas.microsoft.com/office/word/2012/wordml" xmlns:w16cex="http://schemas.microsoft.com/office/word/2018/wordml/cex" xmlns:w16cid="http://schemas.microsoft.com/office/word/2016/wordml/cid" xmlns:w16="http://schemas.microsoft.com/office/word/2018/wordml" xmlns:w16du="http://schemas.microsoft.com/office/word/2023/wordml/word16du" xmlns:w16sdtdh="http://schemas.microsoft.com/office/word/2020/wordml/sdtdatahash" xmlns:w16se="http://schemas.microsoft.com/office/word/2015/wordml/symex" xmlns:wpg="http://schemas.microsoft.com/office/word/2010/wordprocessingGroup" xmlns:wpi="http://schemas.microsoft.com/office/word/2010/wordprocessingInk" xmlns:wne="http://schemas.microsoft.com/office/word/2006/wordml" xmlns:wps="http://schemas.microsoft.com/office/word/2010/wordprocessingShape" mc:Ignorable="w14 w15 w16se w16cid w16 w16cex w16sdtdh w16du wp14">
+  <w:abstractNum w:abstractNumId="0" w15:restartNumberingAfterBreak="0">
+    <w:nsid w:val="2F5F1CA2"/>
+    <w:multiLevelType w:val="hybridMultilevel"/>
+    <w:tmpl w:val="F18E85DA"/>
+    <w:lvl w:ilvl="0" w:tplc="B91C19E6">
+      <w:start w:val="16"/>
+      <w:numFmt w:val="bullet"/>
+      <w:lvlText w:val="-"/>
+      <w:lvlJc w:val="left"/>
+      <w:pPr>
+        <w:ind w:left="720" w:hanging="360"/>
+      </w:pPr>
+      <w:rPr>
+        <w:rFonts w:ascii="Aptos" w:eastAsiaTheme="minorHAnsi" w:hAnsi="Aptos" w:cstheme="minorBidi" w:hint="default"/>
+      </w:rPr>
+    </w:lvl>
+    <w:lvl w:ilvl="1" w:tplc="04070003" w:tentative="1">
+      <w:start w:val="1"/>
+      <w:numFmt w:val="bullet"/>
+      <w:lvlText w:val="o"/>
+      <w:lvlJc w:val="left"/>
+      <w:pPr>
+        <w:ind w:left="1440" w:hanging="360"/>
+      </w:pPr>
+      <w:rPr>
+        <w:rFonts w:ascii="Courier New" w:hAnsi="Courier New" w:cs="Courier New" w:hint="default"/>
+      </w:rPr>
+    </w:lvl>
+    <w:lvl w:ilvl="2" w:tplc="04070005" w:tentative="1">
+      <w:start w:val="1"/>
+      <w:numFmt w:val="bullet"/>
+      <w:lvlText w:val=""/>
+      <w:lvlJc w:val="left"/>
+      <w:pPr>
+        <w:ind w:left="2160" w:hanging="360"/>
+      </w:pPr>
+      <w:rPr>
+        <w:rFonts w:ascii="Wingdings" w:hAnsi="Wingdings" w:hint="default"/>
+      </w:rPr>
+    </w:lvl>
+    <w:lvl w:ilvl="3" w:tplc="04070001" w:tentative="1">
+      <w:start w:val="1"/>
+      <w:numFmt w:val="bullet"/>
+      <w:lvlText w:val=""/>
+      <w:lvlJc w:val="left"/>
+      <w:pPr>
+        <w:ind w:left="2880" w:hanging="360"/>
+      </w:pPr>
+      <w:rPr>
+        <w:rFonts w:ascii="Symbol" w:hAnsi="Symbol" w:hint="default"/>
+      </w:rPr>
+    </w:lvl>
+    <w:lvl w:ilvl="4" w:tplc="04070003" w:tentative="1">
+      <w:start w:val="1"/>
+      <w:numFmt w:val="bullet"/>
+      <w:lvlText w:val="o"/>
+      <w:lvlJc w:val="left"/>
+      <w:pPr>
+        <w:ind w:left="3600" w:hanging="360"/>
+      </w:pPr>
+      <w:rPr>
+        <w:rFonts w:ascii="Courier New" w:hAnsi="Courier New" w:cs="Courier New" w:hint="default"/>
+      </w:rPr>
+    </w:lvl>
+    <w:lvl w:ilvl="5" w:tplc="04070005" w:tentative="1">
+      <w:start w:val="1"/>
+      <w:numFmt w:val="bullet"/>
+      <w:lvlText w:val=""/>
+      <w:lvlJc w:val="left"/>
+      <w:pPr>
+        <w:ind w:left="4320" w:hanging="360"/>
+      </w:pPr>
+      <w:rPr>
+        <w:rFonts w:ascii="Wingdings" w:hAnsi="Wingdings" w:hint="default"/>
+      </w:rPr>
+    </w:lvl>
+    <w:lvl w:ilvl="6" w:tplc="04070001" w:tentative="1">
+      <w:start w:val="1"/>
+      <w:numFmt w:val="bullet"/>
+      <w:lvlText w:val=""/>
+      <w:lvlJc w:val="left"/>
+      <w:pPr>
+        <w:ind w:left="5040" w:hanging="360"/>
+      </w:pPr>
+      <w:rPr>
+        <w:rFonts w:ascii="Symbol" w:hAnsi="Symbol" w:hint="default"/>
+      </w:rPr>
+    </w:lvl>
+    <w:lvl w:ilvl="7" w:tplc="04070003" w:tentative="1">
+      <w:start w:val="1"/>
+      <w:numFmt w:val="bullet"/>
+      <w:lvlText w:val="o"/>
+      <w:lvlJc w:val="left"/>
+      <w:pPr>
+        <w:ind w:left="5760" w:hanging="360"/>
+      </w:pPr>
+      <w:rPr>
+        <w:rFonts w:ascii="Courier New" w:hAnsi="Courier New" w:cs="Courier New" w:hint="default"/>
+      </w:rPr>
+    </w:lvl>
+    <w:lvl w:ilvl="8" w:tplc="04070005" w:tentative="1">
+      <w:start w:val="1"/>
+      <w:numFmt w:val="bullet"/>
+      <w:lvlText w:val=""/>
+      <w:lvlJc w:val="left"/>
+      <w:pPr>
+        <w:ind w:left="6480" w:hanging="360"/>
+      </w:pPr>
+      <w:rPr>
+        <w:rFonts w:ascii="Wingdings" w:hAnsi="Wingdings" w:hint="default"/>
+      </w:rPr>
+    </w:lvl>
+  </w:abstractNum>
+  <w:num w:numId="1" w16cid:durableId="1984309139">
+    <w:abstractNumId w:val="0"/>
+  </w:num>
+</w:numbering>
 </file>
 
 <file path=word/styles.xml><?xml version="1.0" encoding="utf-8"?>

</xml_diff>